<commit_message>
editted cv summary on site and 3pg cv file
</commit_message>
<xml_diff>
--- a/content-text.docx
+++ b/content-text.docx
@@ -39,7 +39,25 @@
           <w:sz w:val="21"/>
           <w:szCs w:val="21"/>
         </w:rPr>
-        <w:t xml:space="preserve"> I also enjoy traveling, food, riding bikes and building things.</w:t>
+        <w:t xml:space="preserve"> I also enjoy traveling, coding, food, r</w:t>
+      </w:r>
+      <w:r>
+        <w:rPr>
+          <w:rFonts w:ascii="Helvetica" w:hAnsi="Helvetica" w:cs="Helvetica"/>
+          <w:color w:val="333333"/>
+          <w:sz w:val="21"/>
+          <w:szCs w:val="21"/>
+        </w:rPr>
+        <w:t>i</w:t>
+      </w:r>
+      <w:r>
+        <w:rPr>
+          <w:rFonts w:ascii="Helvetica" w:hAnsi="Helvetica" w:cs="Helvetica"/>
+          <w:color w:val="333333"/>
+          <w:sz w:val="21"/>
+          <w:szCs w:val="21"/>
+        </w:rPr>
+        <w:t>ding bikes and building things.</w:t>
       </w:r>
     </w:p>
     <w:p>
@@ -61,7 +79,18 @@
           <w:sz w:val="21"/>
           <w:szCs w:val="21"/>
         </w:rPr>
-        <w:t>You can learn more about my research if you visit</w:t>
+        <w:t>You can learn more abo</w:t>
+      </w:r>
+      <w:bookmarkStart w:id="0" w:name="_GoBack"/>
+      <w:bookmarkEnd w:id="0"/>
+      <w:r>
+        <w:rPr>
+          <w:rFonts w:ascii="Helvetica" w:hAnsi="Helvetica" w:cs="Helvetica"/>
+          <w:color w:val="333333"/>
+          <w:sz w:val="21"/>
+          <w:szCs w:val="21"/>
+        </w:rPr>
+        <w:t>ut my research if you visit</w:t>
       </w:r>
       <w:r>
         <w:rPr>
@@ -163,6 +192,28 @@
         <w:t>.</w:t>
       </w:r>
     </w:p>
+    <w:p>
+      <w:pPr>
+        <w:pStyle w:val="NormalWeb"/>
+        <w:shd w:val="clear" w:color="auto" w:fill="5BC0DE"/>
+        <w:spacing w:before="0" w:beforeAutospacing="0" w:after="150" w:afterAutospacing="0" w:line="300" w:lineRule="atLeast"/>
+        <w:rPr>
+          <w:rFonts w:ascii="Helvetica" w:hAnsi="Helvetica" w:cs="Helvetica"/>
+          <w:color w:val="333333"/>
+          <w:sz w:val="21"/>
+          <w:szCs w:val="21"/>
+        </w:rPr>
+      </w:pPr>
+      <w:r>
+        <w:rPr>
+          <w:rFonts w:ascii="Helvetica" w:hAnsi="Helvetica" w:cs="Helvetica"/>
+          <w:color w:val="333333"/>
+          <w:sz w:val="21"/>
+          <w:szCs w:val="21"/>
+        </w:rPr>
+        <w:t>I'm always happy to explore and contribute to new ideas and projects, so feel free to contact me if you'd like to discuss a current or potential project; I'd be glad to learn about what you're doing! I am particularly interested in working on something related to energy, social justice, or the environment, or pretty much anything else that could benefit humanity or the planet.</w:t>
+      </w:r>
+    </w:p>
     <w:p/>
     <w:p>
       <w:pPr>
@@ -183,25 +234,7 @@
           <w:sz w:val="21"/>
           <w:szCs w:val="21"/>
         </w:rPr>
-        <w:t>I am a Materials Science Ph.D. Student using aberration-corrected scanning transmission electron microscopes (STEMs) to research solid oxide fuel cell materials. I have experience performing EDX chemical nan</w:t>
-      </w:r>
-      <w:r>
-        <w:rPr>
-          <w:rFonts w:ascii="Helvetica" w:hAnsi="Helvetica" w:cs="Helvetica"/>
-          <w:color w:val="333333"/>
-          <w:sz w:val="21"/>
-          <w:szCs w:val="21"/>
-        </w:rPr>
-        <w:t>oanalysis in the STEM, but much-</w:t>
-      </w:r>
-      <w:r>
-        <w:rPr>
-          <w:rFonts w:ascii="Helvetica" w:hAnsi="Helvetica" w:cs="Helvetica"/>
-          <w:color w:val="333333"/>
-          <w:sz w:val="21"/>
-          <w:szCs w:val="21"/>
-        </w:rPr>
-        <w:t xml:space="preserve">prefer EELS for the additional electronic structure information available in the near-edge fine structure. I've been fortunate to have access to both a JEOL ARM200F with EDX and EELS, and a monochromated </w:t>
+        <w:t xml:space="preserve">I am a Materials Science Ph.D. Student using aberration-corrected scanning transmission electron microscopes (STEMs) to research solid oxide fuel cell materials. I have experience performing EDX chemical nanoanalysis in the STEM, but much-prefer EELS for the additional electronic structure information available in the near-edge fine structure. I've been fortunate to have access to both a JEOL ARM200F with EDX and EELS, and a monochromated </w:t>
       </w:r>
       <w:proofErr w:type="spellStart"/>
       <w:r>
@@ -241,18 +274,7 @@
           <w:sz w:val="21"/>
           <w:szCs w:val="21"/>
         </w:rPr>
-        <w:t xml:space="preserve"> 100; which together allow me to perform elemental mapping and to pr</w:t>
-      </w:r>
-      <w:bookmarkStart w:id="0" w:name="_GoBack"/>
-      <w:bookmarkEnd w:id="0"/>
-      <w:r>
-        <w:rPr>
-          <w:rFonts w:ascii="Helvetica" w:hAnsi="Helvetica" w:cs="Helvetica"/>
-          <w:color w:val="333333"/>
-          <w:sz w:val="21"/>
-          <w:szCs w:val="21"/>
-        </w:rPr>
-        <w:t xml:space="preserve">obe electronic structure via ultra-high energy resolution EELS. I also regularly operate two FEI SEMs, the XL-30 and the Nova200 </w:t>
+        <w:t xml:space="preserve"> 100; which together allow me to perform elemental mapping and to probe electronic structure via ultra-high energy resolution EELS. I also regularly operate two FEI SEMs, the XL-30 and the Nova200 </w:t>
       </w:r>
       <w:proofErr w:type="spellStart"/>
       <w:r>
@@ -272,25 +294,7 @@
           <w:sz w:val="21"/>
           <w:szCs w:val="21"/>
         </w:rPr>
-        <w:t xml:space="preserve"> FIB/SEM. While both are really reliable and user-friendly instruments, the Nova outperforms on routine image quality. Furthermore, the Nova's FIB lift-out capability for precision TEM specimen prepar</w:t>
-      </w:r>
-      <w:r>
-        <w:rPr>
-          <w:rFonts w:ascii="Helvetica" w:hAnsi="Helvetica" w:cs="Helvetica"/>
-          <w:color w:val="333333"/>
-          <w:sz w:val="21"/>
-          <w:szCs w:val="21"/>
-        </w:rPr>
-        <w:t>a</w:t>
-      </w:r>
-      <w:r>
-        <w:rPr>
-          <w:rFonts w:ascii="Helvetica" w:hAnsi="Helvetica" w:cs="Helvetica"/>
-          <w:color w:val="333333"/>
-          <w:sz w:val="21"/>
-          <w:szCs w:val="21"/>
-        </w:rPr>
-        <w:t>tion really opens the door to TEM characterization of a lot of interesting features like interfaces and deposited films.</w:t>
+        <w:t xml:space="preserve"> FIB/SEM. While both are really reliable and user-friendly instruments, the Nova outperforms on routine image quality. Furthermore, the Nova's FIB lift-out capability for precision TEM specimen preparation really opens the door to TEM characterization of a lot of interesting features like interfaces and deposited films.</w:t>
       </w:r>
     </w:p>
     <w:p>

</xml_diff>